<commit_message>
updated the Relase Notes....
</commit_message>
<xml_diff>
--- a/Documentation/Monthly Deliverables/Collaborative Development Package/Sprint 15/BCDSS_Release Notes.docx
+++ b/Documentation/Monthly Deliverables/Collaborative Development Package/Sprint 15/BCDSS_Release Notes.docx
@@ -13,8 +13,6 @@
           <w:lang w:val="da-DK"/>
         </w:rPr>
       </w:pPr>
-      <w:bookmarkStart w:id="0" w:name="_GoBack"/>
-      <w:bookmarkEnd w:id="0"/>
     </w:p>
     <w:p>
       <w:pPr>
@@ -2344,7 +2342,7 @@
           <w:lang w:val="da-DK"/>
         </w:rPr>
       </w:pPr>
-      <w:bookmarkStart w:id="1" w:name="_Toc356466650"/>
+      <w:bookmarkStart w:id="0" w:name="_Toc356466650"/>
       <w:r>
         <w:rPr>
           <w:color w:val="000000" w:themeColor="text1"/>
@@ -2357,13 +2355,13 @@
       <w:pPr>
         <w:pStyle w:val="Heading1"/>
       </w:pPr>
-      <w:bookmarkStart w:id="2" w:name="_Toc462644455"/>
+      <w:bookmarkStart w:id="1" w:name="_Toc462644455"/>
       <w:r>
         <w:lastRenderedPageBreak/>
         <w:t>Introduction</w:t>
       </w:r>
+      <w:bookmarkEnd w:id="0"/>
       <w:bookmarkEnd w:id="1"/>
-      <w:bookmarkEnd w:id="2"/>
     </w:p>
     <w:p>
       <w:pPr>
@@ -2475,12 +2473,12 @@
       <w:pPr>
         <w:pStyle w:val="Heading1"/>
       </w:pPr>
-      <w:bookmarkStart w:id="3" w:name="_Toc462644456"/>
-      <w:bookmarkStart w:id="4" w:name="_Toc414608803"/>
+      <w:bookmarkStart w:id="2" w:name="_Toc462644456"/>
+      <w:bookmarkStart w:id="3" w:name="_Toc414608803"/>
       <w:r>
         <w:t>Release Information</w:t>
       </w:r>
-      <w:bookmarkEnd w:id="3"/>
+      <w:bookmarkEnd w:id="2"/>
     </w:p>
     <w:p>
       <w:pPr>
@@ -2492,24 +2490,25 @@
       <w:pPr>
         <w:pStyle w:val="Heading1"/>
       </w:pPr>
-      <w:bookmarkStart w:id="5" w:name="_Key_Feature_Additions"/>
-      <w:bookmarkStart w:id="6" w:name="_Toc462644457"/>
+      <w:bookmarkStart w:id="4" w:name="_Key_Feature_Additions"/>
+      <w:bookmarkStart w:id="5" w:name="_Toc462644457"/>
+      <w:bookmarkEnd w:id="4"/>
+      <w:r>
+        <w:t>Key Feature Additions and Enhancements</w:t>
+      </w:r>
+      <w:bookmarkEnd w:id="3"/>
       <w:bookmarkEnd w:id="5"/>
-      <w:r>
-        <w:t>Key Feature Additions and Enhancements</w:t>
-      </w:r>
-      <w:bookmarkEnd w:id="4"/>
-      <w:bookmarkEnd w:id="6"/>
     </w:p>
     <w:p>
-      <w:bookmarkStart w:id="7" w:name="_Toc397678811"/>
-      <w:bookmarkStart w:id="8" w:name="_Toc397679539"/>
-      <w:bookmarkStart w:id="9" w:name="_Toc397687130"/>
-      <w:bookmarkStart w:id="10" w:name="_Toc397687717"/>
-      <w:bookmarkStart w:id="11" w:name="_Toc397678812"/>
-      <w:bookmarkStart w:id="12" w:name="_Toc397679540"/>
-      <w:bookmarkStart w:id="13" w:name="_Toc397687131"/>
-      <w:bookmarkStart w:id="14" w:name="_Toc397687718"/>
+      <w:bookmarkStart w:id="6" w:name="_Toc397678811"/>
+      <w:bookmarkStart w:id="7" w:name="_Toc397679539"/>
+      <w:bookmarkStart w:id="8" w:name="_Toc397687130"/>
+      <w:bookmarkStart w:id="9" w:name="_Toc397687717"/>
+      <w:bookmarkStart w:id="10" w:name="_Toc397678812"/>
+      <w:bookmarkStart w:id="11" w:name="_Toc397679540"/>
+      <w:bookmarkStart w:id="12" w:name="_Toc397687131"/>
+      <w:bookmarkStart w:id="13" w:name="_Toc397687718"/>
+      <w:bookmarkEnd w:id="6"/>
       <w:bookmarkEnd w:id="7"/>
       <w:bookmarkEnd w:id="8"/>
       <w:bookmarkEnd w:id="9"/>
@@ -2517,7 +2516,6 @@
       <w:bookmarkEnd w:id="11"/>
       <w:bookmarkEnd w:id="12"/>
       <w:bookmarkEnd w:id="13"/>
-      <w:bookmarkEnd w:id="14"/>
       <w:r>
         <w:t>The following list details the</w:t>
       </w:r>
@@ -3123,22 +3121,23 @@
       <w:pPr>
         <w:pStyle w:val="Heading1"/>
       </w:pPr>
-      <w:bookmarkStart w:id="15" w:name="_Toc397687720"/>
-      <w:bookmarkStart w:id="16" w:name="_Toc397687721"/>
-      <w:bookmarkStart w:id="17" w:name="_Toc397687722"/>
-      <w:bookmarkStart w:id="18" w:name="_Toc397687723"/>
-      <w:bookmarkStart w:id="19" w:name="_Toc397687724"/>
-      <w:bookmarkStart w:id="20" w:name="_Toc397687725"/>
-      <w:bookmarkStart w:id="21" w:name="_Toc397687726"/>
-      <w:bookmarkStart w:id="22" w:name="_Toc397687727"/>
-      <w:bookmarkStart w:id="23" w:name="_Toc397687728"/>
-      <w:bookmarkStart w:id="24" w:name="_Toc397687729"/>
-      <w:bookmarkStart w:id="25" w:name="_Toc397687730"/>
-      <w:bookmarkStart w:id="26" w:name="_Toc397687731"/>
-      <w:bookmarkStart w:id="27" w:name="_Toc397687732"/>
-      <w:bookmarkStart w:id="28" w:name="_Toc397687733"/>
-      <w:bookmarkStart w:id="29" w:name="_Release_Report"/>
-      <w:bookmarkStart w:id="30" w:name="_Toc462644458"/>
+      <w:bookmarkStart w:id="14" w:name="_Toc397687720"/>
+      <w:bookmarkStart w:id="15" w:name="_Toc397687721"/>
+      <w:bookmarkStart w:id="16" w:name="_Toc397687722"/>
+      <w:bookmarkStart w:id="17" w:name="_Toc397687723"/>
+      <w:bookmarkStart w:id="18" w:name="_Toc397687724"/>
+      <w:bookmarkStart w:id="19" w:name="_Toc397687725"/>
+      <w:bookmarkStart w:id="20" w:name="_Toc397687726"/>
+      <w:bookmarkStart w:id="21" w:name="_Toc397687727"/>
+      <w:bookmarkStart w:id="22" w:name="_Toc397687728"/>
+      <w:bookmarkStart w:id="23" w:name="_Toc397687729"/>
+      <w:bookmarkStart w:id="24" w:name="_Toc397687730"/>
+      <w:bookmarkStart w:id="25" w:name="_Toc397687731"/>
+      <w:bookmarkStart w:id="26" w:name="_Toc397687732"/>
+      <w:bookmarkStart w:id="27" w:name="_Toc397687733"/>
+      <w:bookmarkStart w:id="28" w:name="_Release_Report"/>
+      <w:bookmarkStart w:id="29" w:name="_Toc462644458"/>
+      <w:bookmarkEnd w:id="14"/>
       <w:bookmarkEnd w:id="15"/>
       <w:bookmarkEnd w:id="16"/>
       <w:bookmarkEnd w:id="17"/>
@@ -3153,11 +3152,10 @@
       <w:bookmarkEnd w:id="26"/>
       <w:bookmarkEnd w:id="27"/>
       <w:bookmarkEnd w:id="28"/>
+      <w:r>
+        <w:t>Release Report</w:t>
+      </w:r>
       <w:bookmarkEnd w:id="29"/>
-      <w:r>
-        <w:t>Release Report</w:t>
-      </w:r>
-      <w:bookmarkEnd w:id="30"/>
     </w:p>
     <w:p>
       <w:pPr>
@@ -3166,15 +3164,17 @@
           <w:color w:val="000000" w:themeColor="text1"/>
         </w:rPr>
       </w:pPr>
-      <w:bookmarkStart w:id="31" w:name="_Stories_Completed"/>
-      <w:bookmarkStart w:id="32" w:name="_Toc462644459"/>
-      <w:bookmarkEnd w:id="31"/>
+      <w:bookmarkStart w:id="30" w:name="_Stories_Completed"/>
+      <w:bookmarkStart w:id="31" w:name="_Toc462644459"/>
+      <w:bookmarkEnd w:id="30"/>
       <w:r>
         <w:rPr>
           <w:color w:val="000000" w:themeColor="text1"/>
         </w:rPr>
         <w:t>Stories Completed</w:t>
       </w:r>
+      <w:bookmarkStart w:id="32" w:name="_GoBack"/>
+      <w:bookmarkEnd w:id="31"/>
       <w:bookmarkEnd w:id="32"/>
     </w:p>
     <w:p>
@@ -3231,21 +3231,7 @@
           <w:color w:val="000000" w:themeColor="text1"/>
           <w:szCs w:val="24"/>
         </w:rPr>
-        <w:t>3</w:t>
-      </w:r>
-      <w:r>
-        <w:rPr>
-          <w:color w:val="000000" w:themeColor="text1"/>
-          <w:szCs w:val="24"/>
-        </w:rPr>
-        <w:t>4</w:t>
-      </w:r>
-      <w:r>
-        <w:rPr>
-          <w:color w:val="000000" w:themeColor="text1"/>
-          <w:szCs w:val="24"/>
-        </w:rPr>
-        <w:t xml:space="preserve"> </w:t>
+        <w:t xml:space="preserve">51 </w:t>
       </w:r>
       <w:r>
         <w:rPr>
@@ -10668,7 +10654,7 @@
       <w:rPr>
         <w:noProof/>
       </w:rPr>
-      <w:t>10</w:t>
+      <w:t>6</w:t>
     </w:r>
     <w:r>
       <w:rPr>
@@ -17406,7 +17392,7 @@
 </file>
 
 <file path=customXml/itemProps1.xml><?xml version="1.0" encoding="utf-8"?>
-<ds:datastoreItem xmlns:ds="http://schemas.openxmlformats.org/officeDocument/2006/customXml" ds:itemID="{DDE3CFCC-5320-422F-A493-2CF2208056B6}">
+<ds:datastoreItem xmlns:ds="http://schemas.openxmlformats.org/officeDocument/2006/customXml" ds:itemID="{72A7748F-92E2-4445-AB7E-A99C971C0626}">
   <ds:schemaRefs>
     <ds:schemaRef ds:uri="http://schemas.openxmlformats.org/officeDocument/2006/bibliography"/>
   </ds:schemaRefs>

</xml_diff>